<commit_message>
Total refactoring, bug fixes, restarting game, FXs, choosing levels, optimizations
</commit_message>
<xml_diff>
--- a/TechnicalChanges.docx
+++ b/TechnicalChanges.docx
@@ -9,6 +9,7 @@
           <w:lang w:val="en-US"/>
         </w:rPr>
       </w:pPr>
+      <w:proofErr w:type="gramStart"/>
       <w:r>
         <w:rPr>
           <w:lang w:val="en-US"/>
@@ -33,6 +34,7 @@
         </w:rPr>
         <w:t>.</w:t>
       </w:r>
+      <w:proofErr w:type="gramEnd"/>
     </w:p>
     <w:p>
       <w:pPr>
@@ -63,16 +65,43 @@
         <w:rPr>
           <w:lang w:val="en-US"/>
         </w:rPr>
-        <w:t xml:space="preserve"> objects from scene.</w:t>
-      </w:r>
-    </w:p>
-    <w:p>
-      <w:pPr>
-        <w:jc w:val="left"/>
-        <w:rPr>
-          <w:lang w:val="en-US"/>
-        </w:rPr>
-      </w:pPr>
+        <w:t xml:space="preserve"> </w:t>
+      </w:r>
+      <w:r>
+        <w:rPr>
+          <w:lang w:val="en-US"/>
+        </w:rPr>
+        <w:t xml:space="preserve">text </w:t>
+      </w:r>
+      <w:proofErr w:type="spellStart"/>
+      <w:r>
+        <w:rPr>
+          <w:lang w:val="en-US"/>
+        </w:rPr>
+        <w:t>obejcts</w:t>
+      </w:r>
+      <w:proofErr w:type="spellEnd"/>
+      <w:r>
+        <w:rPr>
+          <w:lang w:val="en-US"/>
+        </w:rPr>
+        <w:t xml:space="preserve"> from UI</w:t>
+      </w:r>
+      <w:r>
+        <w:rPr>
+          <w:lang w:val="en-US"/>
+        </w:rPr>
+        <w:t>.</w:t>
+      </w:r>
+    </w:p>
+    <w:p>
+      <w:pPr>
+        <w:jc w:val="left"/>
+        <w:rPr>
+          <w:lang w:val="en-US"/>
+        </w:rPr>
+      </w:pPr>
+      <w:proofErr w:type="gramStart"/>
       <w:r>
         <w:rPr>
           <w:lang w:val="en-US"/>
@@ -101,7 +130,21 @@
         <w:rPr>
           <w:lang w:val="en-US"/>
         </w:rPr>
-        <w:t>player’s NavMeshAgent sc</w:t>
+        <w:t xml:space="preserve">player’s </w:t>
+      </w:r>
+      <w:proofErr w:type="spellStart"/>
+      <w:r>
+        <w:rPr>
+          <w:lang w:val="en-US"/>
+        </w:rPr>
+        <w:t>NavMeshAgent</w:t>
+      </w:r>
+      <w:proofErr w:type="spellEnd"/>
+      <w:r>
+        <w:rPr>
+          <w:lang w:val="en-US"/>
+        </w:rPr>
+        <w:t xml:space="preserve"> sc</w:t>
       </w:r>
       <w:r>
         <w:rPr>
@@ -139,6 +182,7 @@
         </w:rPr>
         <w:t>.</w:t>
       </w:r>
+      <w:proofErr w:type="gramEnd"/>
     </w:p>
     <w:p>
       <w:pPr>
@@ -169,7 +213,14 @@
         <w:rPr>
           <w:lang w:val="en-US"/>
         </w:rPr>
-        <w:t>detecting game</w:t>
+        <w:t xml:space="preserve">detecting </w:t>
+      </w:r>
+      <w:proofErr w:type="spellStart"/>
+      <w:r>
+        <w:rPr>
+          <w:lang w:val="en-US"/>
+        </w:rPr>
+        <w:t>game</w:t>
       </w:r>
       <w:r>
         <w:rPr>
@@ -177,11 +228,26 @@
         </w:rPr>
         <w:t>objects</w:t>
       </w:r>
-      <w:r>
-        <w:rPr>
-          <w:lang w:val="en-US"/>
-        </w:rPr>
-        <w:t>, game doesn’t need those components.</w:t>
+      <w:proofErr w:type="spellEnd"/>
+      <w:r>
+        <w:rPr>
+          <w:lang w:val="en-US"/>
+        </w:rPr>
+        <w:t xml:space="preserve">, game </w:t>
+      </w:r>
+      <w:proofErr w:type="gramStart"/>
+      <w:r>
+        <w:rPr>
+          <w:lang w:val="en-US"/>
+        </w:rPr>
+        <w:t>doesn’t</w:t>
+      </w:r>
+      <w:proofErr w:type="gramEnd"/>
+      <w:r>
+        <w:rPr>
+          <w:lang w:val="en-US"/>
+        </w:rPr>
+        <w:t xml:space="preserve"> need those components.</w:t>
       </w:r>
       <w:r>
         <w:rPr>
@@ -197,6 +263,7 @@
           <w:lang w:val="en-US"/>
         </w:rPr>
       </w:pPr>
+      <w:proofErr w:type="gramStart"/>
       <w:r>
         <w:rPr>
           <w:lang w:val="en-US"/>
@@ -221,6 +288,7 @@
         </w:rPr>
         <w:t>.</w:t>
       </w:r>
+      <w:proofErr w:type="gramEnd"/>
       <w:r>
         <w:rPr>
           <w:lang w:val="en-US"/>
@@ -235,6 +303,7 @@
           <w:lang w:val="en-US"/>
         </w:rPr>
       </w:pPr>
+      <w:proofErr w:type="gramStart"/>
       <w:r>
         <w:rPr>
           <w:lang w:val="en-US"/>
@@ -253,12 +322,14 @@
         </w:rPr>
         <w:t xml:space="preserve"> </w:t>
       </w:r>
+      <w:proofErr w:type="spellStart"/>
       <w:r>
         <w:rPr>
           <w:lang w:val="en-US"/>
         </w:rPr>
         <w:t>shaders</w:t>
       </w:r>
+      <w:proofErr w:type="spellEnd"/>
       <w:r>
         <w:rPr>
           <w:lang w:val="en-US"/>
@@ -283,6 +354,7 @@
         </w:rPr>
         <w:t>.</w:t>
       </w:r>
+      <w:proofErr w:type="gramEnd"/>
       <w:r>
         <w:rPr>
           <w:lang w:val="en-US"/>
@@ -307,7 +379,35 @@
         <w:rPr>
           <w:lang w:val="en-US"/>
         </w:rPr>
-        <w:t xml:space="preserve"> gameobjects rigidbody component, </w:t>
+        <w:t xml:space="preserve"> </w:t>
+      </w:r>
+      <w:proofErr w:type="spellStart"/>
+      <w:r>
+        <w:rPr>
+          <w:lang w:val="en-US"/>
+        </w:rPr>
+        <w:t>gameobjects</w:t>
+      </w:r>
+      <w:proofErr w:type="spellEnd"/>
+      <w:r>
+        <w:rPr>
+          <w:lang w:val="en-US"/>
+        </w:rPr>
+        <w:t xml:space="preserve"> </w:t>
+      </w:r>
+      <w:proofErr w:type="spellStart"/>
+      <w:r>
+        <w:rPr>
+          <w:lang w:val="en-US"/>
+        </w:rPr>
+        <w:t>rigidbody</w:t>
+      </w:r>
+      <w:proofErr w:type="spellEnd"/>
+      <w:r>
+        <w:rPr>
+          <w:lang w:val="en-US"/>
+        </w:rPr>
+        <w:t xml:space="preserve"> component, </w:t>
       </w:r>
       <w:r>
         <w:rPr>
@@ -359,6 +459,7 @@
           <w:lang w:val="en-US"/>
         </w:rPr>
       </w:pPr>
+      <w:proofErr w:type="gramStart"/>
       <w:r>
         <w:rPr>
           <w:lang w:val="en-US"/>
@@ -383,6 +484,7 @@
         </w:rPr>
         <w:t xml:space="preserve"> for rocks because they are the same (better batching).</w:t>
       </w:r>
+      <w:proofErr w:type="gramEnd"/>
       <w:r>
         <w:rPr>
           <w:lang w:val="en-US"/>
@@ -397,6 +499,7 @@
           <w:lang w:val="en-US"/>
         </w:rPr>
       </w:pPr>
+      <w:proofErr w:type="gramStart"/>
       <w:r>
         <w:rPr>
           <w:lang w:val="en-US"/>
@@ -413,7 +516,21 @@
         <w:rPr>
           <w:lang w:val="en-US"/>
         </w:rPr>
-        <w:t xml:space="preserve">with cheaper shaders </w:t>
+        <w:t xml:space="preserve">with cheaper </w:t>
+      </w:r>
+      <w:proofErr w:type="spellStart"/>
+      <w:r>
+        <w:rPr>
+          <w:lang w:val="en-US"/>
+        </w:rPr>
+        <w:t>shaders</w:t>
+      </w:r>
+      <w:proofErr w:type="spellEnd"/>
+      <w:r>
+        <w:rPr>
+          <w:lang w:val="en-US"/>
+        </w:rPr>
+        <w:t xml:space="preserve"> </w:t>
       </w:r>
       <w:r>
         <w:rPr>
@@ -433,6 +550,7 @@
         </w:rPr>
         <w:t>.</w:t>
       </w:r>
+      <w:proofErr w:type="gramEnd"/>
       <w:r>
         <w:rPr>
           <w:lang w:val="en-US"/>
@@ -443,9 +561,6 @@
     <w:p>
       <w:pPr>
         <w:jc w:val="left"/>
-        <w:rPr>
-          <w:lang w:val="en-US"/>
-        </w:rPr>
       </w:pPr>
       <w:r>
         <w:rPr>
@@ -465,12 +580,14 @@
         </w:rPr>
         <w:t xml:space="preserve">urned off </w:t>
       </w:r>
+      <w:proofErr w:type="spellStart"/>
       <w:r>
         <w:rPr>
           <w:lang w:val="en-US"/>
         </w:rPr>
         <w:t>realtime</w:t>
       </w:r>
+      <w:proofErr w:type="spellEnd"/>
       <w:r>
         <w:rPr>
           <w:lang w:val="en-US"/>
@@ -499,7 +616,420 @@
         <w:rPr>
           <w:lang w:val="en-US"/>
         </w:rPr>
-        <w:t>and remade lightmapping for performance.</w:t>
+        <w:t xml:space="preserve">and remade </w:t>
+      </w:r>
+      <w:proofErr w:type="spellStart"/>
+      <w:r>
+        <w:rPr>
+          <w:lang w:val="en-US"/>
+        </w:rPr>
+        <w:t>lightmapping</w:t>
+      </w:r>
+      <w:proofErr w:type="spellEnd"/>
+      <w:r>
+        <w:rPr>
+          <w:lang w:val="en-US"/>
+        </w:rPr>
+        <w:t xml:space="preserve"> for performance.</w:t>
+      </w:r>
+    </w:p>
+    <w:p>
+      <w:pPr>
+        <w:jc w:val="left"/>
+      </w:pPr>
+      <w:r>
+        <w:rPr>
+          <w:lang w:val="en-US"/>
+        </w:rPr>
+        <w:t xml:space="preserve">11. </w:t>
+      </w:r>
+      <w:r>
+        <w:rPr>
+          <w:lang w:val="en-US"/>
+        </w:rPr>
+        <w:t xml:space="preserve">Simplified enemies detection </w:t>
+      </w:r>
+      <w:proofErr w:type="spellStart"/>
+      <w:r>
+        <w:rPr>
+          <w:lang w:val="en-US"/>
+        </w:rPr>
+        <w:t>gameobject</w:t>
+      </w:r>
+      <w:proofErr w:type="spellEnd"/>
+      <w:r>
+        <w:rPr>
+          <w:lang w:val="en-US"/>
+        </w:rPr>
+        <w:t xml:space="preserve"> mesh.</w:t>
+      </w:r>
+    </w:p>
+    <w:p>
+      <w:pPr>
+        <w:jc w:val="left"/>
+        <w:rPr>
+          <w:lang w:val="en-US"/>
+        </w:rPr>
+      </w:pPr>
+      <w:r>
+        <w:rPr>
+          <w:lang w:val="en-US"/>
+        </w:rPr>
+        <w:t xml:space="preserve">12. </w:t>
+      </w:r>
+      <w:r>
+        <w:rPr>
+          <w:lang w:val="en-US"/>
+        </w:rPr>
+        <w:t xml:space="preserve">Turned off physic collisions and raised fixed </w:t>
+      </w:r>
+      <w:proofErr w:type="spellStart"/>
+      <w:r>
+        <w:rPr>
+          <w:lang w:val="en-US"/>
+        </w:rPr>
+        <w:t>timestep</w:t>
+      </w:r>
+      <w:proofErr w:type="spellEnd"/>
+      <w:r>
+        <w:rPr>
+          <w:lang w:val="en-US"/>
+        </w:rPr>
+        <w:t xml:space="preserve"> for performance.</w:t>
+      </w:r>
+    </w:p>
+    <w:p>
+      <w:pPr>
+        <w:jc w:val="left"/>
+        <w:rPr>
+          <w:lang w:val="en-US"/>
+        </w:rPr>
+      </w:pPr>
+      <w:r>
+        <w:rPr>
+          <w:lang w:val="en-US"/>
+        </w:rPr>
+        <w:t xml:space="preserve">13. Code refactoring and optimizations: </w:t>
+      </w:r>
+      <w:r>
+        <w:rPr>
+          <w:lang w:val="en-US"/>
+        </w:rPr>
+        <w:t>using singletons</w:t>
+      </w:r>
+      <w:r>
+        <w:rPr>
+          <w:lang w:val="en-US"/>
+        </w:rPr>
+        <w:t>, choosing level menu, caching components</w:t>
+      </w:r>
+      <w:r>
+        <w:rPr>
+          <w:lang w:val="en-US"/>
+        </w:rPr>
+        <w:t>, removed duplicated code</w:t>
+      </w:r>
+      <w:r>
+        <w:rPr>
+          <w:lang w:val="en-US"/>
+        </w:rPr>
+        <w:t>,</w:t>
+      </w:r>
+      <w:r>
+        <w:rPr>
+          <w:lang w:val="en-US"/>
+        </w:rPr>
+        <w:t xml:space="preserve"> </w:t>
+      </w:r>
+      <w:r>
+        <w:rPr>
+          <w:lang w:val="en-US"/>
+        </w:rPr>
+        <w:t xml:space="preserve">deleted </w:t>
+      </w:r>
+      <w:proofErr w:type="spellStart"/>
+      <w:r>
+        <w:rPr>
+          <w:lang w:val="en-US"/>
+        </w:rPr>
+        <w:t>FindObjectOfType</w:t>
+      </w:r>
+      <w:proofErr w:type="spellEnd"/>
+      <w:r>
+        <w:rPr>
+          <w:lang w:val="en-US"/>
+        </w:rPr>
+        <w:t>&lt;T&gt; method calls</w:t>
+      </w:r>
+      <w:r>
+        <w:rPr>
+          <w:lang w:val="en-US"/>
+        </w:rPr>
+        <w:t>, simplified update methods</w:t>
+      </w:r>
+      <w:r>
+        <w:rPr>
+          <w:lang w:val="en-US"/>
+        </w:rPr>
+        <w:t xml:space="preserve"> for performance and clean code.</w:t>
+      </w:r>
+    </w:p>
+    <w:p>
+      <w:pPr>
+        <w:jc w:val="left"/>
+        <w:rPr>
+          <w:lang w:val="en-US"/>
+        </w:rPr>
+      </w:pPr>
+      <w:r>
+        <w:rPr>
+          <w:lang w:val="en-US"/>
+        </w:rPr>
+        <w:t xml:space="preserve">14. </w:t>
+      </w:r>
+      <w:r>
+        <w:rPr>
+          <w:lang w:val="en-US"/>
+        </w:rPr>
+        <w:t>Used</w:t>
+      </w:r>
+      <w:r>
+        <w:rPr>
+          <w:lang w:val="en-US"/>
+        </w:rPr>
+        <w:t xml:space="preserve"> [</w:t>
+      </w:r>
+      <w:proofErr w:type="spellStart"/>
+      <w:r>
+        <w:rPr>
+          <w:lang w:val="en-US"/>
+        </w:rPr>
+        <w:t>SerializedField</w:t>
+      </w:r>
+      <w:proofErr w:type="spellEnd"/>
+      <w:r>
+        <w:rPr>
+          <w:lang w:val="en-US"/>
+        </w:rPr>
+        <w:t xml:space="preserve">] private fields for </w:t>
+      </w:r>
+      <w:proofErr w:type="spellStart"/>
+      <w:r>
+        <w:rPr>
+          <w:lang w:val="en-US"/>
+        </w:rPr>
+        <w:t>incapsulation</w:t>
+      </w:r>
+      <w:proofErr w:type="spellEnd"/>
+      <w:r>
+        <w:rPr>
+          <w:lang w:val="en-US"/>
+        </w:rPr>
+        <w:t xml:space="preserve"> and performance instead of public fields and using </w:t>
+      </w:r>
+      <w:proofErr w:type="spellStart"/>
+      <w:r>
+        <w:rPr>
+          <w:lang w:val="en-US"/>
+        </w:rPr>
+        <w:t>GetComponent</w:t>
+      </w:r>
+      <w:proofErr w:type="spellEnd"/>
+      <w:r>
+        <w:rPr>
+          <w:lang w:val="en-US"/>
+        </w:rPr>
+        <w:t xml:space="preserve"> method</w:t>
+      </w:r>
+      <w:r>
+        <w:rPr>
+          <w:lang w:val="en-US"/>
+        </w:rPr>
+        <w:t>.</w:t>
+      </w:r>
+    </w:p>
+    <w:p>
+      <w:pPr>
+        <w:jc w:val="left"/>
+        <w:rPr>
+          <w:lang w:val="en-US"/>
+        </w:rPr>
+      </w:pPr>
+      <w:r>
+        <w:rPr>
+          <w:lang w:val="en-US"/>
+        </w:rPr>
+        <w:t>15. Fixed bug with possibility to win by clicking dead enemy</w:t>
+      </w:r>
+      <w:r>
+        <w:rPr>
+          <w:lang w:val="en-US"/>
+        </w:rPr>
+        <w:t>.</w:t>
+      </w:r>
+    </w:p>
+    <w:p>
+      <w:pPr>
+        <w:jc w:val="left"/>
+        <w:rPr>
+          <w:lang w:val="en-US"/>
+        </w:rPr>
+      </w:pPr>
+      <w:r>
+        <w:rPr>
+          <w:lang w:val="en-US"/>
+        </w:rPr>
+        <w:t>16. Fixed bug with visible s</w:t>
+      </w:r>
+      <w:r>
+        <w:rPr>
+          <w:lang w:val="en-US"/>
+        </w:rPr>
+        <w:t>hadow plane after enemy’s death.</w:t>
+      </w:r>
+    </w:p>
+    <w:p>
+      <w:pPr>
+        <w:jc w:val="left"/>
+        <w:rPr>
+          <w:lang w:val="en-US"/>
+        </w:rPr>
+      </w:pPr>
+      <w:proofErr w:type="gramStart"/>
+      <w:r>
+        <w:rPr>
+          <w:lang w:val="en-US"/>
+        </w:rPr>
+        <w:t>17. Made possibility to restart game.</w:t>
+      </w:r>
+      <w:proofErr w:type="gramEnd"/>
+    </w:p>
+    <w:p>
+      <w:pPr>
+        <w:jc w:val="left"/>
+        <w:rPr>
+          <w:lang w:val="en-US"/>
+        </w:rPr>
+      </w:pPr>
+      <w:r>
+        <w:rPr>
+          <w:lang w:val="en-US"/>
+        </w:rPr>
+        <w:t>18. Added</w:t>
+      </w:r>
+      <w:r>
+        <w:rPr>
+          <w:lang w:val="en-US"/>
+        </w:rPr>
+        <w:t xml:space="preserve"> </w:t>
+      </w:r>
+      <w:r>
+        <w:rPr>
+          <w:lang w:val="en-US"/>
+        </w:rPr>
+        <w:t>particles shot effect to enemies</w:t>
+      </w:r>
+      <w:r>
+        <w:rPr>
+          <w:lang w:val="en-US"/>
+        </w:rPr>
+        <w:t xml:space="preserve"> and rock </w:t>
+      </w:r>
+      <w:r>
+        <w:rPr>
+          <w:lang w:val="en-US"/>
+        </w:rPr>
+        <w:t xml:space="preserve">particles </w:t>
+      </w:r>
+      <w:r>
+        <w:rPr>
+          <w:lang w:val="en-US"/>
+        </w:rPr>
+        <w:t>strike effect to player</w:t>
+      </w:r>
+      <w:r>
+        <w:rPr>
+          <w:lang w:val="en-US"/>
+        </w:rPr>
+        <w:t>.</w:t>
+      </w:r>
+    </w:p>
+    <w:p>
+      <w:pPr>
+        <w:jc w:val="left"/>
+        <w:rPr>
+          <w:lang w:val="en-US"/>
+        </w:rPr>
+      </w:pPr>
+    </w:p>
+    <w:p>
+      <w:pPr>
+        <w:jc w:val="left"/>
+        <w:rPr>
+          <w:lang w:val="en-US"/>
+        </w:rPr>
+      </w:pPr>
+    </w:p>
+    <w:p>
+      <w:pPr>
+        <w:jc w:val="left"/>
+        <w:rPr>
+          <w:lang w:val="en-US"/>
+        </w:rPr>
+      </w:pPr>
+      <w:proofErr w:type="spellStart"/>
+      <w:r>
+        <w:t>Рефакторинг</w:t>
+      </w:r>
+      <w:proofErr w:type="spellEnd"/>
+      <w:r>
+        <w:rPr>
+          <w:lang w:val="en-US"/>
+        </w:rPr>
+        <w:br/>
+      </w:r>
+      <w:proofErr w:type="spellStart"/>
+      <w:r>
+        <w:t>Баги</w:t>
+      </w:r>
+      <w:proofErr w:type="spellEnd"/>
+      <w:r>
+        <w:rPr>
+          <w:lang w:val="en-US"/>
+        </w:rPr>
+        <w:br/>
+      </w:r>
+      <w:proofErr w:type="spellStart"/>
+      <w:r>
+        <w:t>Партиклы</w:t>
+      </w:r>
+      <w:proofErr w:type="spellEnd"/>
+    </w:p>
+    <w:p>
+      <w:pPr>
+        <w:jc w:val="left"/>
+        <w:rPr>
+          <w:lang w:val="en-US"/>
+        </w:rPr>
+      </w:pPr>
+      <w:r>
+        <w:t>Рестарт игры</w:t>
+      </w:r>
+    </w:p>
+    <w:p>
+      <w:pPr>
+        <w:jc w:val="left"/>
+      </w:pPr>
+      <w:r>
+        <w:t>Уровни</w:t>
+      </w:r>
+    </w:p>
+    <w:p>
+      <w:pPr>
+        <w:jc w:val="left"/>
+      </w:pPr>
+      <w:r>
+        <w:t>Анимации</w:t>
       </w:r>
     </w:p>
     <w:sectPr>

</xml_diff>